<commit_message>
JS Font Awesome, Newest Resume
</commit_message>
<xml_diff>
--- a/documents/David Winch - Resume.docx
+++ b/documents/David Winch - Resume.docx
@@ -8089,8 +8089,18 @@
                                 <w:sz w:val="14"/>
                                 <w:szCs w:val="14"/>
                               </w:rPr>
-                              <w:t>using Javascript</w:t>
-                            </w:r>
+                              <w:t xml:space="preserve">using </w:t>
+                            </w:r>
+                            <w:proofErr w:type="spellStart"/>
+                            <w:r>
+                              <w:rPr>
+                                <w:color w:val="58595B"/>
+                                <w:sz w:val="14"/>
+                                <w:szCs w:val="14"/>
+                              </w:rPr>
+                              <w:t>Javascript</w:t>
+                            </w:r>
+                            <w:proofErr w:type="spellEnd"/>
                           </w:p>
                           <w:p>
                             <w:pPr>
@@ -8857,6 +8867,7 @@
                                 <w:sz w:val="20"/>
                               </w:rPr>
                             </w:pPr>
+                            <w:proofErr w:type="spellStart"/>
                             <w:r>
                               <w:rPr>
                                 <w:rFonts w:ascii="Raleway Medium"/>
@@ -8864,7 +8875,17 @@
                                 <w:color w:val="58595B"/>
                                 <w:sz w:val="20"/>
                               </w:rPr>
-                              <w:t>Polgannel Solutions Ltd - Newquay</w:t>
+                              <w:t>Polgannel</w:t>
+                            </w:r>
+                            <w:proofErr w:type="spellEnd"/>
+                            <w:r>
+                              <w:rPr>
+                                <w:rFonts w:ascii="Raleway Medium"/>
+                                <w:i/>
+                                <w:color w:val="58595B"/>
+                                <w:sz w:val="20"/>
+                              </w:rPr>
+                              <w:t xml:space="preserve"> Solutions Ltd - Newquay</w:t>
                             </w:r>
                           </w:p>
                         </w:txbxContent>
@@ -9386,6 +9407,7 @@
                               </w:rPr>
                               <w:t xml:space="preserve"> and </w:t>
                             </w:r>
+                            <w:proofErr w:type="spellStart"/>
                             <w:r>
                               <w:rPr>
                                 <w:color w:val="58595B"/>
@@ -9394,6 +9416,7 @@
                               </w:rPr>
                               <w:t>TKinter</w:t>
                             </w:r>
+                            <w:proofErr w:type="spellEnd"/>
                             <w:r>
                               <w:rPr>
                                 <w:color w:val="58595B"/>
@@ -10292,7 +10315,7 @@
         <mc:AlternateContent>
           <mc:Choice Requires="wps">
             <w:drawing>
-              <wp:anchor distT="0" distB="0" distL="114300" distR="114300" simplePos="0" relativeHeight="251634688" behindDoc="0" locked="0" layoutInCell="1" allowOverlap="1" wp14:anchorId="7BDDD1B2" wp14:editId="09182DE2">
+              <wp:anchor distT="0" distB="0" distL="114300" distR="114300" simplePos="0" relativeHeight="251634688" behindDoc="0" locked="0" layoutInCell="1" allowOverlap="1" wp14:anchorId="7BDDD1B2" wp14:editId="34F81C24">
                 <wp:simplePos x="0" y="0"/>
                 <wp:positionH relativeFrom="column">
                   <wp:posOffset>352425</wp:posOffset>
@@ -10393,8 +10416,19 @@
                                 <w:sz w:val="16"/>
                                 <w:szCs w:val="18"/>
                               </w:rPr>
-                              <w:t>/Numpy</w:t>
-                            </w:r>
+                              <w:t>/</w:t>
+                            </w:r>
+                            <w:proofErr w:type="spellStart"/>
+                            <w:r>
+                              <w:rPr>
+                                <w:rFonts w:ascii="Raleway Medium"/>
+                                <w:color w:val="58595B"/>
+                                <w:sz w:val="16"/>
+                                <w:szCs w:val="18"/>
+                              </w:rPr>
+                              <w:t>Numpy</w:t>
+                            </w:r>
+                            <w:proofErr w:type="spellEnd"/>
                           </w:p>
                           <w:p>
                             <w:pPr>
@@ -10426,6 +10460,7 @@
                                 <w:szCs w:val="18"/>
                               </w:rPr>
                             </w:pPr>
+                            <w:proofErr w:type="spellStart"/>
                             <w:r>
                               <w:rPr>
                                 <w:rFonts w:ascii="Raleway Medium"/>
@@ -10433,7 +10468,17 @@
                                 <w:sz w:val="16"/>
                                 <w:szCs w:val="18"/>
                               </w:rPr>
-                              <w:t>Jupyter Lab</w:t>
+                              <w:t>Jupyter</w:t>
+                            </w:r>
+                            <w:proofErr w:type="spellEnd"/>
+                            <w:r>
+                              <w:rPr>
+                                <w:rFonts w:ascii="Raleway Medium"/>
+                                <w:color w:val="58595B"/>
+                                <w:sz w:val="16"/>
+                                <w:szCs w:val="18"/>
+                              </w:rPr>
+                              <w:t xml:space="preserve"> Lab</w:t>
                             </w:r>
                             <w:r>
                               <w:rPr>
@@ -10802,7 +10847,7 @@
         <mc:AlternateContent>
           <mc:Choice Requires="wps">
             <w:drawing>
-              <wp:anchor distT="0" distB="0" distL="114300" distR="114300" simplePos="0" relativeHeight="251675648" behindDoc="0" locked="0" layoutInCell="1" allowOverlap="1" wp14:anchorId="7B445E34" wp14:editId="32CB4859">
+              <wp:anchor distT="0" distB="0" distL="114300" distR="114300" simplePos="0" relativeHeight="251675648" behindDoc="0" locked="0" layoutInCell="1" allowOverlap="1" wp14:anchorId="7B445E34" wp14:editId="3519F973">
                 <wp:simplePos x="0" y="0"/>
                 <wp:positionH relativeFrom="column">
                   <wp:posOffset>1694180</wp:posOffset>
@@ -10867,6 +10912,7 @@
                                 <w:szCs w:val="18"/>
                               </w:rPr>
                             </w:pPr>
+                            <w:proofErr w:type="spellStart"/>
                             <w:r>
                               <w:rPr>
                                 <w:rFonts w:ascii="Raleway Medium"/>
@@ -10874,8 +10920,9 @@
                                 <w:sz w:val="16"/>
                                 <w:szCs w:val="18"/>
                               </w:rPr>
-                              <w:t>Javascript</w:t>
-                            </w:r>
+                              <w:t>PowerBI</w:t>
+                            </w:r>
+                            <w:proofErr w:type="spellEnd"/>
                           </w:p>
                           <w:p>
                             <w:pPr>
@@ -11050,7 +11097,27 @@
                                 <w:sz w:val="16"/>
                                 <w:szCs w:val="18"/>
                               </w:rPr>
-                              <w:t>Heroku/Vercel/Netlify</w:t>
+                              <w:t>Heroku/</w:t>
+                            </w:r>
+                            <w:proofErr w:type="spellStart"/>
+                            <w:r>
+                              <w:rPr>
+                                <w:rFonts w:ascii="Raleway Medium"/>
+                                <w:color w:val="58595B"/>
+                                <w:sz w:val="16"/>
+                                <w:szCs w:val="18"/>
+                              </w:rPr>
+                              <w:t>Vercel</w:t>
+                            </w:r>
+                            <w:proofErr w:type="spellEnd"/>
+                            <w:r>
+                              <w:rPr>
+                                <w:rFonts w:ascii="Raleway Medium"/>
+                                <w:color w:val="58595B"/>
+                                <w:sz w:val="16"/>
+                                <w:szCs w:val="18"/>
+                              </w:rPr>
+                              <w:t>/Netlify</w:t>
                             </w:r>
                           </w:p>
                           <w:p>
@@ -11103,7 +11170,11 @@
           </mc:Choice>
           <mc:Fallback>
             <w:pict>
-              <v:shape w14:anchorId="7B445E34" id="_x0000_s1046" type="#_x0000_t202" style="position:absolute;margin-left:133.4pt;margin-top:1.65pt;width:95.6pt;height:126.35pt;z-index:251727872;visibility:visible;mso-wrap-style:square;mso-width-percent:0;mso-height-percent:0;mso-wrap-distance-left:9pt;mso-wrap-distance-top:0;mso-wrap-distance-right:9pt;mso-wrap-distance-bottom:0;mso-position-horizontal:absolute;mso-position-horizontal-relative:text;mso-position-vertical:absolute;mso-position-vertical-relative:text;mso-width-percent:0;mso-height-percent:0;mso-width-relative:margin;mso-height-relative:margin;v-text-anchor:top" o:gfxdata="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" filled="f" stroked="f">
+              <v:shapetype w14:anchorId="7B445E34" id="_x0000_t202" coordsize="21600,21600" o:spt="202" path="m,l,21600r21600,l21600,xe">
+                <v:stroke joinstyle="miter"/>
+                <v:path gradientshapeok="t" o:connecttype="rect"/>
+              </v:shapetype>
+              <v:shape id="_x0000_s1046" type="#_x0000_t202" style="position:absolute;margin-left:133.4pt;margin-top:1.65pt;width:95.6pt;height:126.35pt;z-index:251675648;visibility:visible;mso-wrap-style:square;mso-width-percent:0;mso-height-percent:0;mso-wrap-distance-left:9pt;mso-wrap-distance-top:0;mso-wrap-distance-right:9pt;mso-wrap-distance-bottom:0;mso-position-horizontal:absolute;mso-position-horizontal-relative:text;mso-position-vertical:absolute;mso-position-vertical-relative:text;mso-width-percent:0;mso-height-percent:0;mso-width-relative:margin;mso-height-relative:margin;v-text-anchor:top" o:gfxdata="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" filled="f" stroked="f">
                 <v:textbox inset="0,0,0,0">
                   <w:txbxContent>
                     <w:p>
@@ -11124,7 +11195,7 @@
                           <w:sz w:val="16"/>
                           <w:szCs w:val="18"/>
                         </w:rPr>
-                        <w:t>Javascript</w:t>
+                        <w:t>PowerBI</w:t>
                       </w:r>
                       <w:proofErr w:type="spellEnd"/>
                     </w:p>

</xml_diff>